<commit_message>
Add INPI fallback scraping and president signatures to BAIL
- Add automatic fallback to web scraping when INPI API rate limit is reached
- Modify signature table in BAIL template to include president names
- Bailleur: Always "Monsieur Maxime FORGEOT"
- Preneur: President name from INPI enrichment via [PRESIDENT DE LA SOCIETE] placeholder
- Update Redaction BAIL.xlsx with "Durée GAPD" correction

🤖 Generated with [Claude Code](https://claude.com/claude-code)

Co-Authored-By: Claude <noreply@anthropic.com>
</commit_message>
<xml_diff>
--- a/Template BAIL avec placeholder.docx
+++ b/Template BAIL avec placeholder.docx
@@ -356,6 +356,28 @@
           </w:p>
         </w:tc>
       </w:tr>
+      <w:tr>
+        <w:tc>
+          <w:tcPr>
+            <w:tcW w:type="dxa" w:w="4680"/>
+          </w:tcPr>
+          <w:p>
+            <w:r>
+              <w:t>Monsieur Maxime FORGEOT</w:t>
+            </w:r>
+          </w:p>
+        </w:tc>
+        <w:tc>
+          <w:tcPr>
+            <w:tcW w:type="dxa" w:w="4680"/>
+          </w:tcPr>
+          <w:p>
+            <w:r>
+              <w:t>[PRESIDENT DE LA SOCIETE]</w:t>
+            </w:r>
+          </w:p>
+        </w:tc>
+      </w:tr>
     </w:tbl>
     <w:sectPr>
       <w:pgSz w:w="12240" w:h="15840"/>

</xml_diff>